<commit_message>
Updated Judge link for "11.1. Polymorphism"
</commit_message>
<xml_diff>
--- a/Courses/Software-Sciences/Module-1-OOP-New/11.1-Polymorphism-Basics/11.1-Polymorphism-Exercises.docx
+++ b/Courses/Software-Sciences/Module-1-OOP-New/11.1-Polymorphism-Basics/11.1-Polymorphism-Exercises.docx
@@ -81,7 +81,7 @@
           <w:rPr>
             <w:rStyle w:val="Hyperlink"/>
           </w:rPr>
-          <w:t>https://judge.softuni.bg/Contests/3167/Polymorphism</w:t>
+          <w:t>https://judge.softuni.org/Contests/Practice/Index/4068</w:t>
         </w:r>
       </w:hyperlink>
     </w:p>
@@ -2056,7 +2056,6 @@
         </w:rPr>
         <w:t xml:space="preserve"> </w:t>
       </w:r>
-      <w:proofErr w:type="gramStart"/>
       <w:r>
         <w:rPr>
           <w:bCs/>
@@ -2064,7 +2063,6 @@
         </w:rPr>
         <w:t>рисуване</w:t>
       </w:r>
-      <w:proofErr w:type="gramEnd"/>
     </w:p>
     <w:sectPr>
       <w:headerReference w:type="default" r:id="rId14"/>
@@ -3679,7 +3677,7 @@
           <wp:effectExtent l="0" t="0" r="0" b="5715"/>
           <wp:wrapSquare wrapText="bothSides"/>
           <wp:docPr id="1" name="Picture 1">
-            <a:hlinkClick xmlns:a="http://schemas.openxmlformats.org/drawingml/2006/main" r:id="rId20"/>
+            <a:hlinkClick xmlns:a="http://schemas.openxmlformats.org/drawingml/2006/main" r:id="rId1"/>
           </wp:docPr>
           <wp:cNvGraphicFramePr>
             <a:graphicFrameLocks xmlns:a="http://schemas.openxmlformats.org/drawingml/2006/main" noChangeAspect="1"/>

</xml_diff>